<commit_message>
Realizando o desafio 4 - Foi criado alguns exemplos utilizando recursos de diretivas
</commit_message>
<xml_diff>
--- a/instrucoes/Instrucoes.docx
+++ b/instrucoes/Instrucoes.docx
@@ -58613,6 +58613,46 @@
           <w:lang w:eastAsia="pt-BR"/>
         </w:rPr>
         <w:t>        },</w:t>
+      </w:r>
+    </w:p>
+    <w:p>
+      <w:pPr>
+        <w:pStyle w:val="PargrafodaLista"/>
+        <w:numPr>
+          <w:ilvl w:val="0"/>
+          <w:numId w:val="1"/>
+        </w:numPr>
+        <w:jc w:val="both"/>
+      </w:pPr>
+    </w:p>
+    <w:p>
+      <w:pPr>
+        <w:pStyle w:val="PargrafodaLista"/>
+        <w:jc w:val="both"/>
+        <w:rPr>
+          <w:b/>
+          <w:bCs/>
+        </w:rPr>
+      </w:pPr>
+      <w:r>
+        <w:rPr>
+          <w:b/>
+          <w:bCs/>
+        </w:rPr>
+        <w:t>Aulas 42 e 43 – Desafio estilos</w:t>
+      </w:r>
+    </w:p>
+    <w:p>
+      <w:pPr>
+        <w:pStyle w:val="PargrafodaLista"/>
+        <w:numPr>
+          <w:ilvl w:val="0"/>
+          <w:numId w:val="1"/>
+        </w:numPr>
+        <w:jc w:val="both"/>
+      </w:pPr>
+      <w:r>
+        <w:t>C</w:t>
       </w:r>
     </w:p>
     <w:p>

</xml_diff>